<commit_message>
Modificación de documentos añadiendo los comentarios y respuestas del foro
</commit_message>
<xml_diff>
--- a/reports/group/Entregable2/D02 - Analysis Report.docx
+++ b/reports/group/Entregable2/D02 - Analysis Report.docx
@@ -1585,7 +1585,7 @@
               </w:rPr>
               <w:t xml:space="preserve">6. Bibliografía</w:t>
               <w:tab/>
-              <w:t xml:space="preserve">7</w:t>
+              <w:t xml:space="preserve">6</w:t>
             </w:r>
           </w:hyperlink>
           <w:r>
@@ -3574,6 +3574,15 @@
         </w:rPr>
         <w:t xml:space="preserve">Este requerimiento implicó realizar un análisis previo para entender las conexiones entre las entidades, sus características y las limitaciones asociadas. Asimismo, fue necesario comprender el funcionamiento de la herramienta UMLet, utilizada para crear los diagramas UML.</w:t>
       </w:r>
+    </w:p>
+    <w:p>
+      <w:pPr>
+        <w:jc w:val="both"/>
+        <w:rPr>
+          <w:sz w:val="24"/>
+          <w:szCs w:val="24"/>
+        </w:rPr>
+      </w:pPr>
       <w:r>
         <w:rPr>
           <w:rtl w:val="0"/>
@@ -3584,10 +3593,242 @@
       <w:pPr>
         <w:rPr>
           <w:b w:val="1"/>
-          <w:sz w:val="48"/>
-          <w:szCs w:val="48"/>
-        </w:rPr>
-      </w:pPr>
+          <w:color w:val="931b2e"/>
+          <w:sz w:val="24"/>
+          <w:szCs w:val="24"/>
+        </w:rPr>
+      </w:pPr>
+      <w:r>
+        <w:rPr>
+          <w:b w:val="1"/>
+          <w:color w:val="931b2e"/>
+          <w:sz w:val="24"/>
+          <w:szCs w:val="24"/>
+          <w:rtl w:val="0"/>
+        </w:rPr>
+        <w:t xml:space="preserve">·Sample Generation:</w:t>
+      </w:r>
+    </w:p>
+    <w:p>
+      <w:pPr>
+        <w:rPr>
+          <w:i w:val="1"/>
+          <w:color w:val="602733"/>
+          <w:sz w:val="24"/>
+          <w:szCs w:val="24"/>
+        </w:rPr>
+      </w:pPr>
+      <w:r>
+        <w:rPr>
+          <w:i w:val="1"/>
+          <w:color w:val="602733"/>
+          <w:sz w:val="24"/>
+          <w:szCs w:val="24"/>
+          <w:rtl w:val="0"/>
+        </w:rPr>
+        <w:t xml:space="preserve">Produce samples Generation</w:t>
+      </w:r>
+    </w:p>
+    <w:p>
+      <w:pPr>
+        <w:rPr>
+          <w:i w:val="1"/>
+          <w:color w:val="602733"/>
+          <w:sz w:val="24"/>
+          <w:szCs w:val="24"/>
+        </w:rPr>
+      </w:pPr>
+      <w:r>
+        <w:rPr>
+          <w:rtl w:val="0"/>
+        </w:rPr>
+      </w:r>
+    </w:p>
+    <w:p>
+      <w:pPr>
+        <w:rPr>
+          <w:color w:val="602733"/>
+          <w:sz w:val="24"/>
+          <w:szCs w:val="24"/>
+        </w:rPr>
+      </w:pPr>
+      <w:hyperlink r:id="rId9">
+        <w:r>
+          <w:rPr>
+            <w:color w:val="602733"/>
+            <w:sz w:val="24"/>
+            <w:szCs w:val="24"/>
+            <w:u w:val="single"/>
+            <w:rtl w:val="0"/>
+          </w:rPr>
+          <w:t xml:space="preserve">Enlace a Foro - Dudas respondidas por Corchuelo</w:t>
+        </w:r>
+      </w:hyperlink>
+      <w:r>
+        <w:rPr>
+          <w:rtl w:val="0"/>
+        </w:rPr>
+      </w:r>
+    </w:p>
+    <w:p>
+      <w:pPr>
+        <w:rPr>
+          <w:sz w:val="24"/>
+          <w:szCs w:val="24"/>
+        </w:rPr>
+      </w:pPr>
+      <w:r>
+        <w:rPr>
+          <w:sz w:val="24"/>
+          <w:szCs w:val="24"/>
+          <w:rtl w:val="0"/>
+        </w:rPr>
+        <w:t xml:space="preserve">En este caso hemos tenido algunas ambigüedades con ciertos atributos, que se resuelven en el foro, por ejemplo:</w:t>
+      </w:r>
+    </w:p>
+    <w:p>
+      <w:pPr>
+        <w:numPr>
+          <w:ilvl w:val="0"/>
+          <w:numId w:val="1"/>
+        </w:numPr>
+        <w:ind w:left="720" w:hanging="360"/>
+        <w:rPr>
+          <w:sz w:val="24"/>
+          <w:szCs w:val="24"/>
+          <w:u w:val="none"/>
+        </w:rPr>
+      </w:pPr>
+      <w:r>
+        <w:rPr>
+          <w:sz w:val="24"/>
+          <w:szCs w:val="24"/>
+          <w:rtl w:val="0"/>
+        </w:rPr>
+        <w:t xml:space="preserve">Usar con el atributo Date la anotación TIMESTAMP.</w:t>
+      </w:r>
+    </w:p>
+    <w:p>
+      <w:pPr>
+        <w:numPr>
+          <w:ilvl w:val="0"/>
+          <w:numId w:val="1"/>
+        </w:numPr>
+        <w:ind w:left="720" w:hanging="360"/>
+        <w:rPr>
+          <w:sz w:val="24"/>
+          <w:szCs w:val="24"/>
+          <w:u w:val="none"/>
+        </w:rPr>
+      </w:pPr>
+      <w:r>
+        <w:rPr>
+          <w:sz w:val="24"/>
+          <w:szCs w:val="24"/>
+          <w:rtl w:val="0"/>
+        </w:rPr>
+        <w:t xml:space="preserve">Cuando hay un link o email, el límite de carácteres es máximo 255.</w:t>
+      </w:r>
+    </w:p>
+    <w:p>
+      <w:pPr>
+        <w:numPr>
+          <w:ilvl w:val="0"/>
+          <w:numId w:val="1"/>
+        </w:numPr>
+        <w:ind w:left="720" w:hanging="360"/>
+        <w:rPr>
+          <w:sz w:val="24"/>
+          <w:szCs w:val="24"/>
+          <w:u w:val="none"/>
+        </w:rPr>
+      </w:pPr>
+      <w:r>
+        <w:rPr>
+          <w:sz w:val="24"/>
+          <w:szCs w:val="24"/>
+          <w:rtl w:val="0"/>
+        </w:rPr>
+        <w:t xml:space="preserve">Cantidad de dinero del DataType Money en valores entre -1.000.000,00 </w:t>
+      </w:r>
+      <w:r>
+        <w:rPr>
+          <w:i w:val="1"/>
+          <w:sz w:val="24"/>
+          <w:szCs w:val="24"/>
+          <w:rtl w:val="0"/>
+        </w:rPr>
+        <w:t xml:space="preserve">XXX</w:t>
+      </w:r>
+      <w:r>
+        <w:rPr>
+          <w:sz w:val="24"/>
+          <w:szCs w:val="24"/>
+          <w:rtl w:val="0"/>
+        </w:rPr>
+        <w:t xml:space="preserve"> a 1.000.000,00 </w:t>
+      </w:r>
+      <w:r>
+        <w:rPr>
+          <w:i w:val="1"/>
+          <w:sz w:val="24"/>
+          <w:szCs w:val="24"/>
+          <w:rtl w:val="0"/>
+        </w:rPr>
+        <w:t xml:space="preserve">XXX</w:t>
+      </w:r>
+      <w:r>
+        <w:rPr>
+          <w:sz w:val="24"/>
+          <w:szCs w:val="24"/>
+          <w:rtl w:val="0"/>
+        </w:rPr>
+        <w:t xml:space="preserve">, donde XXX es la unidad monetaria utilizada.</w:t>
+      </w:r>
+    </w:p>
+    <w:p>
+      <w:pPr>
+        <w:numPr>
+          <w:ilvl w:val="0"/>
+          <w:numId w:val="1"/>
+        </w:numPr>
+        <w:ind w:left="720" w:hanging="360"/>
+        <w:rPr>
+          <w:sz w:val="24"/>
+          <w:szCs w:val="24"/>
+          <w:u w:val="none"/>
+        </w:rPr>
+      </w:pPr>
+      <w:r>
+        <w:rPr>
+          <w:sz w:val="24"/>
+          <w:szCs w:val="24"/>
+          <w:rtl w:val="0"/>
+        </w:rPr>
+        <w:t xml:space="preserve">Momentos en intervalos de 01/01/2020 00:00 a 31/12/2200 23:59.</w:t>
+      </w:r>
+    </w:p>
+    <w:p>
+      <w:pPr>
+        <w:numPr>
+          <w:ilvl w:val="0"/>
+          <w:numId w:val="1"/>
+        </w:numPr>
+        <w:ind w:left="720" w:hanging="360"/>
+        <w:rPr>
+          <w:sz w:val="24"/>
+          <w:szCs w:val="24"/>
+          <w:u w:val="none"/>
+        </w:rPr>
+      </w:pPr>
+      <w:r>
+        <w:rPr>
+          <w:sz w:val="24"/>
+          <w:szCs w:val="24"/>
+          <w:rtl w:val="0"/>
+        </w:rPr>
+        <w:t xml:space="preserve">Las listas de String, se consideran al atributo con el tipo de String.</w:t>
+      </w:r>
       <w:r>
         <w:rPr>
           <w:rtl w:val="0"/>
@@ -3949,7 +4190,121 @@
 </file>
 
 <file path=word/numbering.xml><?xml version="1.0" encoding="utf-8"?>
-<w:numbering xmlns:mc="http://schemas.openxmlformats.org/markup-compatibility/2006" xmlns:o="urn:schemas-microsoft-com:office:office" xmlns:r="http://schemas.openxmlformats.org/officeDocument/2006/relationships" xmlns:m="http://schemas.openxmlformats.org/officeDocument/2006/math" xmlns:v="urn:schemas-microsoft-com:vml" xmlns:wp="http://schemas.openxmlformats.org/drawingml/2006/wordprocessingDrawing" xmlns:w10="urn:schemas-microsoft-com:office:word" xmlns:w="http://schemas.openxmlformats.org/wordprocessingml/2006/main" xmlns:wne="http://schemas.microsoft.com/office/word/2006/wordml" xmlns:sl="http://schemas.openxmlformats.org/schemaLibrary/2006/main" xmlns:a="http://schemas.openxmlformats.org/drawingml/2006/main" xmlns:pic="http://schemas.openxmlformats.org/drawingml/2006/picture" xmlns:c="http://schemas.openxmlformats.org/drawingml/2006/chart" xmlns:lc="http://schemas.openxmlformats.org/drawingml/2006/lockedCanvas" xmlns:dgm="http://schemas.openxmlformats.org/drawingml/2006/diagram" xmlns:wps="http://schemas.microsoft.com/office/word/2010/wordprocessingShape" xmlns:wpg="http://schemas.microsoft.com/office/word/2010/wordprocessingGroup" xmlns:w14="http://schemas.microsoft.com/office/word/2010/wordml" xmlns:w15="http://schemas.microsoft.com/office/word/2012/wordml"/>
+<w:numbering xmlns:mc="http://schemas.openxmlformats.org/markup-compatibility/2006" xmlns:o="urn:schemas-microsoft-com:office:office" xmlns:r="http://schemas.openxmlformats.org/officeDocument/2006/relationships" xmlns:m="http://schemas.openxmlformats.org/officeDocument/2006/math" xmlns:v="urn:schemas-microsoft-com:vml" xmlns:wp="http://schemas.openxmlformats.org/drawingml/2006/wordprocessingDrawing" xmlns:w10="urn:schemas-microsoft-com:office:word" xmlns:w="http://schemas.openxmlformats.org/wordprocessingml/2006/main" xmlns:wne="http://schemas.microsoft.com/office/word/2006/wordml" xmlns:sl="http://schemas.openxmlformats.org/schemaLibrary/2006/main" xmlns:a="http://schemas.openxmlformats.org/drawingml/2006/main" xmlns:pic="http://schemas.openxmlformats.org/drawingml/2006/picture" xmlns:c="http://schemas.openxmlformats.org/drawingml/2006/chart" xmlns:lc="http://schemas.openxmlformats.org/drawingml/2006/lockedCanvas" xmlns:dgm="http://schemas.openxmlformats.org/drawingml/2006/diagram" xmlns:wps="http://schemas.microsoft.com/office/word/2010/wordprocessingShape" xmlns:wpg="http://schemas.microsoft.com/office/word/2010/wordprocessingGroup" xmlns:w14="http://schemas.microsoft.com/office/word/2010/wordml" xmlns:w15="http://schemas.microsoft.com/office/word/2012/wordml">
+  <w:abstractNum w:abstractNumId="1">
+    <w:lvl w:ilvl="0">
+      <w:start w:val="1"/>
+      <w:numFmt w:val="decimal"/>
+      <w:lvlText w:val="%1."/>
+      <w:lvlJc w:val="left"/>
+      <w:pPr>
+        <w:ind w:left="720" w:hanging="360"/>
+      </w:pPr>
+      <w:rPr>
+        <w:u w:val="none"/>
+      </w:rPr>
+    </w:lvl>
+    <w:lvl w:ilvl="1">
+      <w:start w:val="1"/>
+      <w:numFmt w:val="lowerLetter"/>
+      <w:lvlText w:val="%2."/>
+      <w:lvlJc w:val="left"/>
+      <w:pPr>
+        <w:ind w:left="1440" w:hanging="360"/>
+      </w:pPr>
+      <w:rPr>
+        <w:u w:val="none"/>
+      </w:rPr>
+    </w:lvl>
+    <w:lvl w:ilvl="2">
+      <w:start w:val="1"/>
+      <w:numFmt w:val="lowerRoman"/>
+      <w:lvlText w:val="%3."/>
+      <w:lvlJc w:val="right"/>
+      <w:pPr>
+        <w:ind w:left="2160" w:hanging="360"/>
+      </w:pPr>
+      <w:rPr>
+        <w:u w:val="none"/>
+      </w:rPr>
+    </w:lvl>
+    <w:lvl w:ilvl="3">
+      <w:start w:val="1"/>
+      <w:numFmt w:val="decimal"/>
+      <w:lvlText w:val="%4."/>
+      <w:lvlJc w:val="left"/>
+      <w:pPr>
+        <w:ind w:left="2880" w:hanging="360"/>
+      </w:pPr>
+      <w:rPr>
+        <w:u w:val="none"/>
+      </w:rPr>
+    </w:lvl>
+    <w:lvl w:ilvl="4">
+      <w:start w:val="1"/>
+      <w:numFmt w:val="lowerLetter"/>
+      <w:lvlText w:val="%5."/>
+      <w:lvlJc w:val="left"/>
+      <w:pPr>
+        <w:ind w:left="3600" w:hanging="360"/>
+      </w:pPr>
+      <w:rPr>
+        <w:u w:val="none"/>
+      </w:rPr>
+    </w:lvl>
+    <w:lvl w:ilvl="5">
+      <w:start w:val="1"/>
+      <w:numFmt w:val="lowerRoman"/>
+      <w:lvlText w:val="%6."/>
+      <w:lvlJc w:val="right"/>
+      <w:pPr>
+        <w:ind w:left="4320" w:hanging="360"/>
+      </w:pPr>
+      <w:rPr>
+        <w:u w:val="none"/>
+      </w:rPr>
+    </w:lvl>
+    <w:lvl w:ilvl="6">
+      <w:start w:val="1"/>
+      <w:numFmt w:val="decimal"/>
+      <w:lvlText w:val="%7."/>
+      <w:lvlJc w:val="left"/>
+      <w:pPr>
+        <w:ind w:left="5040" w:hanging="360"/>
+      </w:pPr>
+      <w:rPr>
+        <w:u w:val="none"/>
+      </w:rPr>
+    </w:lvl>
+    <w:lvl w:ilvl="7">
+      <w:start w:val="1"/>
+      <w:numFmt w:val="lowerLetter"/>
+      <w:lvlText w:val="%8."/>
+      <w:lvlJc w:val="left"/>
+      <w:pPr>
+        <w:ind w:left="5760" w:hanging="360"/>
+      </w:pPr>
+      <w:rPr>
+        <w:u w:val="none"/>
+      </w:rPr>
+    </w:lvl>
+    <w:lvl w:ilvl="8">
+      <w:start w:val="1"/>
+      <w:numFmt w:val="lowerRoman"/>
+      <w:lvlText w:val="%9."/>
+      <w:lvlJc w:val="right"/>
+      <w:pPr>
+        <w:ind w:left="6480" w:hanging="360"/>
+      </w:pPr>
+      <w:rPr>
+        <w:u w:val="none"/>
+      </w:rPr>
+    </w:lvl>
+  </w:abstractNum>
+  <w:num w:numId="1">
+    <w:abstractNumId w:val="1"/>
+  </w:num>
+</w:numbering>
 </file>
 
 <file path=word/styles.xml><?xml version="1.0" encoding="utf-8"?>

</xml_diff>